<commit_message>
Adjuste the dt_time to be constant across various machine to easy the reproductability
</commit_message>
<xml_diff>
--- a/3b_Shooter_MarchingTargets/Lab/Shooter_Moving_Targets_Tutorial.docx
+++ b/3b_Shooter_MarchingTargets/Lab/Shooter_Moving_Targets_Tutorial.docx
@@ -78,15 +78,7 @@
       </w:pPr>
       <w:r>
         <w:rPr/>
-        <w:t xml:space="preserve">Part 1 – Concepts </w:t>
-      </w:r>
-      <w:r>
-        <w:rPr/>
-        <w:t xml:space="preserve">and </w:t>
-      </w:r>
-      <w:r>
-        <w:rPr/>
-        <w:t>Behavior</w:t>
+        <w:t>Part 1 – Concepts and Behavior</w:t>
       </w:r>
     </w:p>
     <w:p>
@@ -96,11 +88,7 @@
       </w:pPr>
       <w:r>
         <w:rPr/>
-        <w:t>1</w:t>
-      </w:r>
-      <w:r>
-        <w:rPr/>
-        <w:t>.1 Target and Bullet Dynamics</w:t>
+        <w:t>1.1 Target and Bullet Dynamics</w:t>
       </w:r>
     </w:p>
     <w:p>
@@ -122,15 +110,7 @@
       </w:r>
       <w:r>
         <w:rPr/>
-        <w:t xml:space="preserve"> </w:t>
-      </w:r>
-      <w:r>
-        <w:rPr/>
-        <w:t>class</w:t>
-      </w:r>
-      <w:r>
-        <w:rPr/>
-        <w:t>, it reverses its direction, effectively bouncing off the boundary.</w:t>
+        <w:t xml:space="preserve"> class, it reverses its direction, effectively bouncing off the boundary.</w:t>
       </w:r>
     </w:p>
     <w:p>
@@ -152,11 +132,7 @@
       </w:r>
       <w:r>
         <w:rPr/>
-        <w:t xml:space="preserve"> </w:t>
-      </w:r>
-      <w:r>
-        <w:rPr/>
-        <w:t xml:space="preserve">or </w:t>
+        <w:t xml:space="preserve"> or </w:t>
       </w:r>
       <w:r>
         <w:rPr>
@@ -178,11 +154,7 @@
       </w:pPr>
       <w:r>
         <w:rPr/>
-        <w:t>1</w:t>
-      </w:r>
-      <w:r>
-        <w:rPr/>
-        <w:t>.2 Main Loop and Timing Logic</w:t>
+        <w:t>1.2 Main Loop and Timing Logic</w:t>
       </w:r>
     </w:p>
     <w:p>
@@ -214,11 +186,7 @@
       </w:pPr>
       <w:r>
         <w:rPr/>
-        <w:t>1</w:t>
-      </w:r>
-      <w:r>
-        <w:rPr/>
-        <w:t>.3 Rendering System</w:t>
+        <w:t>1.3 Rendering System</w:t>
       </w:r>
     </w:p>
     <w:p>
@@ -238,11 +206,7 @@
       </w:pPr>
       <w:r>
         <w:rPr/>
-        <w:t>1</w:t>
-      </w:r>
-      <w:r>
-        <w:rPr/>
-        <w:t>.4 Integration and Flow</w:t>
+        <w:t>1.4 Integration and Flow</w:t>
       </w:r>
     </w:p>
     <w:p>
@@ -260,23 +224,11 @@
           <w:b/>
           <w:bCs/>
         </w:rPr>
-        <w:t>main</w:t>
-      </w:r>
-      <w:r>
-        <w:rPr>
-          <w:rFonts w:ascii="FreeMono" w:hAnsi="FreeMono"/>
-          <w:b/>
-          <w:bCs/>
-        </w:rPr>
-        <w:t>.py</w:t>
-      </w:r>
-      <w:r>
-        <w:rPr/>
-        <w:t xml:space="preserve"> loads data files into memory, instantiates all class objects, and begins the main loop </w:t>
-      </w:r>
-      <w:r>
-        <w:rPr/>
-        <w:t xml:space="preserve">(the </w:t>
+        <w:t>main.py</w:t>
+      </w:r>
+      <w:r>
+        <w:rPr/>
+        <w:t xml:space="preserve"> loads data files into memory, instantiates all class objects, and begins the main loop (the </w:t>
       </w:r>
       <w:r>
         <w:rPr>
@@ -300,11 +252,7 @@
       </w:r>
       <w:r>
         <w:rPr/>
-        <w:t xml:space="preserve"> object)</w:t>
-      </w:r>
-      <w:r>
-        <w:rPr/>
-        <w:t>. The simulation proceeds for as long as the user keeps the window open or until all instructions are processed. At the end of execution, the final score and shot statistics are printed to the console.</w:t>
+        <w:t xml:space="preserve"> object). The simulation proceeds for as long as the user keeps the window open or until all instructions are processed. At the end of execution, the final score and shot statistics are printed to the console.</w:t>
       </w:r>
     </w:p>
     <w:p>
@@ -331,19 +279,12 @@
     <w:p>
       <w:pPr>
         <w:pStyle w:val="Heading2"/>
-        <w:rPr/>
-      </w:pPr>
-      <w:r>
-        <w:rPr/>
-        <w:t xml:space="preserve">Part 2 – </w:t>
-      </w:r>
-      <w:r>
-        <w:rPr/>
-        <w:t xml:space="preserve">Project Architecture and </w:t>
-      </w:r>
-      <w:r>
-        <w:rPr/>
-        <w:t>Code Walkthrough</w:t>
+        <w:spacing w:before="0" w:after="0"/>
+        <w:rPr/>
+      </w:pPr>
+      <w:r>
+        <w:rPr/>
+        <w:t>Part 2 – Project Architecture and Code Walkthrough</w:t>
       </w:r>
     </w:p>
     <w:p>
@@ -405,15 +346,7 @@
       </w:pPr>
       <w:r>
         <w:rPr/>
-        <w:t xml:space="preserve">Key attributes </w:t>
-      </w:r>
-      <w:r>
-        <w:rPr/>
-        <w:t xml:space="preserve">to </w:t>
-      </w:r>
-      <w:r>
-        <w:rPr/>
-        <w:t>include:</w:t>
+        <w:t>Key attributes to include:</w:t>
       </w:r>
     </w:p>
     <w:p>
@@ -435,11 +368,7 @@
       </w:r>
       <w:r>
         <w:rPr/>
-        <w:t xml:space="preserve">: define the playable world boundaries in world units. </w:t>
-      </w:r>
-      <w:r>
-        <w:rPr/>
-        <w:t xml:space="preserve">Set these to </w:t>
+        <w:t xml:space="preserve">: define the playable world boundaries in world units. Set these to </w:t>
       </w:r>
       <w:r>
         <w:rPr>
@@ -491,11 +420,7 @@
       </w:r>
       <w:r>
         <w:rPr/>
-        <w:t xml:space="preserve"> display resolution. </w:t>
-      </w:r>
-      <w:r>
-        <w:rPr/>
-        <w:t xml:space="preserve">You can set your own values for this it while stretch the displaying windows. Mine was set at </w:t>
+        <w:t xml:space="preserve"> display resolution. You can set your own values for this it while stretch the displaying windows. Mine was set at </w:t>
       </w:r>
       <w:r>
         <w:rPr>
@@ -524,11 +449,7 @@
       </w:r>
       <w:r>
         <w:rPr/>
-        <w:t xml:space="preserve">: defines the timing for shots (one per second). </w:t>
-      </w:r>
-      <w:r>
-        <w:rPr/>
-        <w:t xml:space="preserve">Set to </w:t>
+        <w:t xml:space="preserve">: defines the timing for shots (one per second). Set to </w:t>
       </w:r>
       <w:r>
         <w:rPr>
@@ -569,23 +490,13 @@
       </w:r>
       <w:r>
         <w:rPr>
-          <w:rFonts w:ascii="Cambria" w:hAnsi="Cambria"/>
           <w:b w:val="false"/>
           <w:bCs w:val="false"/>
         </w:rPr>
-        <w:t xml:space="preserve">defines the radius of the Target in </w:t>
+        <w:t xml:space="preserve">defines the radius of the Target in world coordinate. Set to </w:t>
       </w:r>
       <w:r>
         <w:rPr>
-          <w:rFonts w:ascii="Cambria" w:hAnsi="Cambria"/>
-          <w:b w:val="false"/>
-          <w:bCs w:val="false"/>
-        </w:rPr>
-        <w:t xml:space="preserve">world coordinate. Set to </w:t>
-      </w:r>
-      <w:r>
-        <w:rPr>
-          <w:rFonts w:ascii="Cambria" w:hAnsi="Cambria"/>
           <w:b/>
           <w:bCs/>
         </w:rPr>
@@ -611,11 +522,7 @@
       </w:r>
       <w:r>
         <w:rPr/>
-        <w:t xml:space="preserve">: determine the size of the visual entities. </w:t>
-      </w:r>
-      <w:r>
-        <w:rPr/>
-        <w:t xml:space="preserve">This is in Screen coordinate. The real world bullet is only 1 world unit, but for easy of visualization we render it a bit bigger so that we can see it. Set to </w:t>
+        <w:t xml:space="preserve">: determine the size of the visual entities. This is in Screen coordinate. The real world bullet is only 1 world unit, but for easy of visualization we render it a bit bigger so that we can see it. Set to </w:t>
       </w:r>
       <w:r>
         <w:rPr>
@@ -638,19 +545,7 @@
       </w:r>
       <w:r>
         <w:rPr/>
-        <w:t xml:space="preserve">: define game logic constants </w:t>
-      </w:r>
-      <w:r>
-        <w:rPr/>
-        <w:t>for the score of each target</w:t>
-      </w:r>
-      <w:r>
-        <w:rPr/>
-        <w:t xml:space="preserve">. </w:t>
-      </w:r>
-      <w:r>
-        <w:rPr/>
-        <w:t xml:space="preserve">Set to </w:t>
+        <w:t xml:space="preserve">: define game logic constants for the score of each target. Set to </w:t>
       </w:r>
       <w:r>
         <w:rPr>
@@ -662,9 +557,6 @@
       <w:r>
         <w:rPr/>
         <w:t xml:space="preserve">. </w:t>
-      </w:r>
-      <w:r>
-        <w:rPr/>
         <w:br/>
       </w:r>
     </w:p>
@@ -695,11 +587,7 @@
       </w:pPr>
       <w:r>
         <w:rPr/>
-        <w:t xml:space="preserve">This helper module converts between 'world space' (logical coordinates used by the simulation) and 'screen space' (pixels on the window). It includes functions for translating positions and radius sizes </w:t>
-      </w:r>
-      <w:r>
-        <w:rPr/>
-        <w:t>(</w:t>
+        <w:t>This helper module converts between 'world space' (logical coordinates used by the simulation) and 'screen space' (pixels on the window). It includes functions for translating positions and radius sizes (</w:t>
       </w:r>
       <w:r>
         <w:rPr>
@@ -723,11 +611,7 @@
       </w:r>
       <w:r>
         <w:rPr/>
-        <w:t xml:space="preserve"> methods)</w:t>
-      </w:r>
-      <w:r>
-        <w:rPr/>
-        <w:t xml:space="preserve">, ensuring all elements are drawn proportionally to their world values. </w:t>
+        <w:t xml:space="preserve"> methods), ensuring all elements are drawn proportionally to their world values. </w:t>
       </w:r>
     </w:p>
     <w:p>
@@ -1063,15 +947,7 @@
       </w:r>
       <w:r>
         <w:rPr/>
-        <w:t xml:space="preserve"> </w:t>
-      </w:r>
-      <w:r>
-        <w:rPr/>
-        <w:t>method</w:t>
-      </w:r>
-      <w:r>
-        <w:rPr/>
-        <w:t xml:space="preserve"> handles the display of the moving targets, the field boundaries, the HUD (time, score, hits), and the bullet positions. By separating the game logic and rendering code, the design remains clean and modular.</w:t>
+        <w:t xml:space="preserve"> method handles the display of the moving targets, the field boundaries, the HUD (time, score, hits), and the bullet positions. By separating the game logic and rendering code, the design remains clean and modular.</w:t>
       </w:r>
     </w:p>
     <w:p>
@@ -1109,13 +985,7 @@
         <w:rPr>
           <w:rFonts w:ascii="FreeMono" w:hAnsi="FreeMono"/>
         </w:rPr>
-        <w:t>main</w:t>
-      </w:r>
-      <w:r>
-        <w:rPr>
-          <w:rFonts w:ascii="FreeMono" w:hAnsi="FreeMono"/>
-        </w:rPr>
-        <w:t>.py</w:t>
+        <w:t>main.py</w:t>
       </w:r>
       <w:r>
         <w:rPr/>
@@ -1141,11 +1011,7 @@
       </w:r>
       <w:r>
         <w:rPr/>
-        <w:t xml:space="preserve"> object. It serves as the entry point for running the entire simulation. </w:t>
-      </w:r>
-      <w:r>
-        <w:rPr/>
-        <w:t xml:space="preserve">This will be the easiest file ever, basically in the </w:t>
+        <w:t xml:space="preserve"> object. It serves as the entry point for running the entire simulation. This will be the easiest file ever, basically in the </w:t>
       </w:r>
       <w:r>
         <w:rPr>
@@ -1234,6 +1100,7 @@
     <w:p>
       <w:pPr>
         <w:pStyle w:val="Heading2"/>
+        <w:spacing w:before="0" w:after="0"/>
         <w:rPr/>
       </w:pPr>
       <w:r>
@@ -1292,7 +1159,25 @@
           <w:sz w:val="32"/>
           <w:szCs w:val="32"/>
         </w:rPr>
-        <w:t xml:space="preserve">130pts. </w:t>
+        <w:t>1</w:t>
+      </w:r>
+      <w:r>
+        <w:rPr>
+          <w:b/>
+          <w:bCs/>
+          <w:sz w:val="32"/>
+          <w:szCs w:val="32"/>
+        </w:rPr>
+        <w:t>2</w:t>
+      </w:r>
+      <w:r>
+        <w:rPr>
+          <w:b/>
+          <w:bCs/>
+          <w:sz w:val="32"/>
+          <w:szCs w:val="32"/>
+        </w:rPr>
+        <w:t xml:space="preserve">0pts. </w:t>
       </w:r>
     </w:p>
     <w:sectPr>
@@ -1337,6 +1222,7 @@
         </w:tabs>
         <w:ind w:left="1080" w:hanging="360"/>
       </w:pPr>
+      <w:rPr/>
     </w:lvl>
     <w:lvl w:ilvl="2">
       <w:start w:val="1"/>
@@ -1349,6 +1235,7 @@
         </w:tabs>
         <w:ind w:left="1440" w:hanging="360"/>
       </w:pPr>
+      <w:rPr/>
     </w:lvl>
     <w:lvl w:ilvl="3">
       <w:start w:val="1"/>
@@ -1361,6 +1248,7 @@
         </w:tabs>
         <w:ind w:left="1800" w:hanging="360"/>
       </w:pPr>
+      <w:rPr/>
     </w:lvl>
     <w:lvl w:ilvl="4">
       <w:start w:val="1"/>
@@ -1373,6 +1261,7 @@
         </w:tabs>
         <w:ind w:left="2160" w:hanging="360"/>
       </w:pPr>
+      <w:rPr/>
     </w:lvl>
     <w:lvl w:ilvl="5">
       <w:start w:val="1"/>
@@ -1385,6 +1274,7 @@
         </w:tabs>
         <w:ind w:left="2520" w:hanging="360"/>
       </w:pPr>
+      <w:rPr/>
     </w:lvl>
     <w:lvl w:ilvl="6">
       <w:start w:val="1"/>
@@ -1397,6 +1287,7 @@
         </w:tabs>
         <w:ind w:left="2880" w:hanging="360"/>
       </w:pPr>
+      <w:rPr/>
     </w:lvl>
     <w:lvl w:ilvl="7">
       <w:start w:val="1"/>
@@ -1409,6 +1300,7 @@
         </w:tabs>
         <w:ind w:left="3240" w:hanging="360"/>
       </w:pPr>
+      <w:rPr/>
     </w:lvl>
     <w:lvl w:ilvl="8">
       <w:start w:val="1"/>
@@ -1421,6 +1313,7 @@
         </w:tabs>
         <w:ind w:left="3600" w:hanging="360"/>
       </w:pPr>
+      <w:rPr/>
     </w:lvl>
   </w:abstractNum>
   <w:abstractNum w:abstractNumId="2">
@@ -1450,6 +1343,7 @@
         </w:tabs>
         <w:ind w:left="1080" w:hanging="360"/>
       </w:pPr>
+      <w:rPr/>
     </w:lvl>
     <w:lvl w:ilvl="2">
       <w:start w:val="1"/>
@@ -1462,6 +1356,7 @@
         </w:tabs>
         <w:ind w:left="1440" w:hanging="360"/>
       </w:pPr>
+      <w:rPr/>
     </w:lvl>
     <w:lvl w:ilvl="3">
       <w:start w:val="1"/>
@@ -1474,6 +1369,7 @@
         </w:tabs>
         <w:ind w:left="1800" w:hanging="360"/>
       </w:pPr>
+      <w:rPr/>
     </w:lvl>
     <w:lvl w:ilvl="4">
       <w:start w:val="1"/>
@@ -1486,6 +1382,7 @@
         </w:tabs>
         <w:ind w:left="2160" w:hanging="360"/>
       </w:pPr>
+      <w:rPr/>
     </w:lvl>
     <w:lvl w:ilvl="5">
       <w:start w:val="1"/>
@@ -1498,6 +1395,7 @@
         </w:tabs>
         <w:ind w:left="2520" w:hanging="360"/>
       </w:pPr>
+      <w:rPr/>
     </w:lvl>
     <w:lvl w:ilvl="6">
       <w:start w:val="1"/>
@@ -1510,6 +1408,7 @@
         </w:tabs>
         <w:ind w:left="2880" w:hanging="360"/>
       </w:pPr>
+      <w:rPr/>
     </w:lvl>
     <w:lvl w:ilvl="7">
       <w:start w:val="1"/>
@@ -1522,6 +1421,7 @@
         </w:tabs>
         <w:ind w:left="3240" w:hanging="360"/>
       </w:pPr>
+      <w:rPr/>
     </w:lvl>
     <w:lvl w:ilvl="8">
       <w:start w:val="1"/>
@@ -1534,6 +1434,7 @@
         </w:tabs>
         <w:ind w:left="3600" w:hanging="360"/>
       </w:pPr>
+      <w:rPr/>
     </w:lvl>
   </w:abstractNum>
   <w:abstractNum w:abstractNumId="3">
@@ -1563,6 +1464,7 @@
         </w:tabs>
         <w:ind w:left="1080" w:hanging="360"/>
       </w:pPr>
+      <w:rPr/>
     </w:lvl>
     <w:lvl w:ilvl="2">
       <w:start w:val="1"/>
@@ -1575,6 +1477,7 @@
         </w:tabs>
         <w:ind w:left="1440" w:hanging="360"/>
       </w:pPr>
+      <w:rPr/>
     </w:lvl>
     <w:lvl w:ilvl="3">
       <w:start w:val="1"/>
@@ -1587,6 +1490,7 @@
         </w:tabs>
         <w:ind w:left="1800" w:hanging="360"/>
       </w:pPr>
+      <w:rPr/>
     </w:lvl>
     <w:lvl w:ilvl="4">
       <w:start w:val="1"/>
@@ -1599,6 +1503,7 @@
         </w:tabs>
         <w:ind w:left="2160" w:hanging="360"/>
       </w:pPr>
+      <w:rPr/>
     </w:lvl>
     <w:lvl w:ilvl="5">
       <w:start w:val="1"/>
@@ -1611,6 +1516,7 @@
         </w:tabs>
         <w:ind w:left="2520" w:hanging="360"/>
       </w:pPr>
+      <w:rPr/>
     </w:lvl>
     <w:lvl w:ilvl="6">
       <w:start w:val="1"/>
@@ -1623,6 +1529,7 @@
         </w:tabs>
         <w:ind w:left="2880" w:hanging="360"/>
       </w:pPr>
+      <w:rPr/>
     </w:lvl>
     <w:lvl w:ilvl="7">
       <w:start w:val="1"/>
@@ -1635,6 +1542,7 @@
         </w:tabs>
         <w:ind w:left="3240" w:hanging="360"/>
       </w:pPr>
+      <w:rPr/>
     </w:lvl>
     <w:lvl w:ilvl="8">
       <w:start w:val="1"/>
@@ -1647,6 +1555,7 @@
         </w:tabs>
         <w:ind w:left="3600" w:hanging="360"/>
       </w:pPr>
+      <w:rPr/>
     </w:lvl>
   </w:abstractNum>
   <w:abstractNum w:abstractNumId="4">
@@ -1674,6 +1583,7 @@
         </w:tabs>
         <w:ind w:left="1080" w:hanging="360"/>
       </w:pPr>
+      <w:rPr/>
     </w:lvl>
     <w:lvl w:ilvl="2">
       <w:start w:val="1"/>
@@ -1686,6 +1596,7 @@
         </w:tabs>
         <w:ind w:left="1440" w:hanging="360"/>
       </w:pPr>
+      <w:rPr/>
     </w:lvl>
     <w:lvl w:ilvl="3">
       <w:start w:val="1"/>
@@ -1698,6 +1609,7 @@
         </w:tabs>
         <w:ind w:left="1800" w:hanging="360"/>
       </w:pPr>
+      <w:rPr/>
     </w:lvl>
     <w:lvl w:ilvl="4">
       <w:start w:val="1"/>
@@ -1710,6 +1622,7 @@
         </w:tabs>
         <w:ind w:left="2160" w:hanging="360"/>
       </w:pPr>
+      <w:rPr/>
     </w:lvl>
     <w:lvl w:ilvl="5">
       <w:start w:val="1"/>
@@ -1722,6 +1635,7 @@
         </w:tabs>
         <w:ind w:left="2520" w:hanging="360"/>
       </w:pPr>
+      <w:rPr/>
     </w:lvl>
     <w:lvl w:ilvl="6">
       <w:start w:val="1"/>
@@ -1734,6 +1648,7 @@
         </w:tabs>
         <w:ind w:left="2880" w:hanging="360"/>
       </w:pPr>
+      <w:rPr/>
     </w:lvl>
     <w:lvl w:ilvl="7">
       <w:start w:val="1"/>
@@ -1746,6 +1661,7 @@
         </w:tabs>
         <w:ind w:left="3240" w:hanging="360"/>
       </w:pPr>
+      <w:rPr/>
     </w:lvl>
     <w:lvl w:ilvl="8">
       <w:start w:val="1"/>
@@ -1758,6 +1674,7 @@
         </w:tabs>
         <w:ind w:left="3600" w:hanging="360"/>
       </w:pPr>
+      <w:rPr/>
     </w:lvl>
   </w:abstractNum>
   <w:abstractNum w:abstractNumId="5">
@@ -1785,6 +1702,7 @@
         </w:tabs>
         <w:ind w:left="1080" w:hanging="360"/>
       </w:pPr>
+      <w:rPr/>
     </w:lvl>
     <w:lvl w:ilvl="2">
       <w:start w:val="1"/>
@@ -1797,6 +1715,7 @@
         </w:tabs>
         <w:ind w:left="1440" w:hanging="360"/>
       </w:pPr>
+      <w:rPr/>
     </w:lvl>
     <w:lvl w:ilvl="3">
       <w:start w:val="1"/>
@@ -1809,6 +1728,7 @@
         </w:tabs>
         <w:ind w:left="1800" w:hanging="360"/>
       </w:pPr>
+      <w:rPr/>
     </w:lvl>
     <w:lvl w:ilvl="4">
       <w:start w:val="1"/>
@@ -1821,6 +1741,7 @@
         </w:tabs>
         <w:ind w:left="2160" w:hanging="360"/>
       </w:pPr>
+      <w:rPr/>
     </w:lvl>
     <w:lvl w:ilvl="5">
       <w:start w:val="1"/>
@@ -1833,6 +1754,7 @@
         </w:tabs>
         <w:ind w:left="2520" w:hanging="360"/>
       </w:pPr>
+      <w:rPr/>
     </w:lvl>
     <w:lvl w:ilvl="6">
       <w:start w:val="1"/>
@@ -1845,6 +1767,7 @@
         </w:tabs>
         <w:ind w:left="2880" w:hanging="360"/>
       </w:pPr>
+      <w:rPr/>
     </w:lvl>
     <w:lvl w:ilvl="7">
       <w:start w:val="1"/>
@@ -1857,6 +1780,7 @@
         </w:tabs>
         <w:ind w:left="3240" w:hanging="360"/>
       </w:pPr>
+      <w:rPr/>
     </w:lvl>
     <w:lvl w:ilvl="8">
       <w:start w:val="1"/>
@@ -1869,6 +1793,7 @@
         </w:tabs>
         <w:ind w:left="3600" w:hanging="360"/>
       </w:pPr>
+      <w:rPr/>
     </w:lvl>
   </w:abstractNum>
   <w:abstractNum w:abstractNumId="6">
@@ -1896,6 +1821,7 @@
         </w:tabs>
         <w:ind w:left="1080" w:hanging="360"/>
       </w:pPr>
+      <w:rPr/>
     </w:lvl>
     <w:lvl w:ilvl="2">
       <w:start w:val="1"/>
@@ -1908,6 +1834,7 @@
         </w:tabs>
         <w:ind w:left="1440" w:hanging="360"/>
       </w:pPr>
+      <w:rPr/>
     </w:lvl>
     <w:lvl w:ilvl="3">
       <w:start w:val="1"/>
@@ -1920,6 +1847,7 @@
         </w:tabs>
         <w:ind w:left="1800" w:hanging="360"/>
       </w:pPr>
+      <w:rPr/>
     </w:lvl>
     <w:lvl w:ilvl="4">
       <w:start w:val="1"/>
@@ -1932,6 +1860,7 @@
         </w:tabs>
         <w:ind w:left="2160" w:hanging="360"/>
       </w:pPr>
+      <w:rPr/>
     </w:lvl>
     <w:lvl w:ilvl="5">
       <w:start w:val="1"/>
@@ -1944,6 +1873,7 @@
         </w:tabs>
         <w:ind w:left="2520" w:hanging="360"/>
       </w:pPr>
+      <w:rPr/>
     </w:lvl>
     <w:lvl w:ilvl="6">
       <w:start w:val="1"/>
@@ -1956,6 +1886,7 @@
         </w:tabs>
         <w:ind w:left="2880" w:hanging="360"/>
       </w:pPr>
+      <w:rPr/>
     </w:lvl>
     <w:lvl w:ilvl="7">
       <w:start w:val="1"/>
@@ -1968,6 +1899,7 @@
         </w:tabs>
         <w:ind w:left="3240" w:hanging="360"/>
       </w:pPr>
+      <w:rPr/>
     </w:lvl>
     <w:lvl w:ilvl="8">
       <w:start w:val="1"/>
@@ -1980,6 +1912,7 @@
         </w:tabs>
         <w:ind w:left="3600" w:hanging="360"/>
       </w:pPr>
+      <w:rPr/>
     </w:lvl>
   </w:abstractNum>
   <w:abstractNum w:abstractNumId="7">
@@ -2270,7 +2203,7 @@
   <w:docDefaults>
     <w:rPrDefault>
       <w:rPr>
-        <w:rFonts w:ascii="Cambria" w:hAnsi="Cambria" w:eastAsia="ＭＳ 明朝" w:cs="" w:asciiTheme="minorHAnsi" w:cstheme="minorBidi" w:eastAsiaTheme="minorEastAsia" w:hAnsiTheme="minorHAnsi"/>
+        <w:rFonts w:ascii="Cambria" w:hAnsi="Cambria" w:eastAsia="" w:cs="" w:asciiTheme="minorHAnsi" w:cstheme="minorBidi" w:eastAsiaTheme="minorEastAsia" w:hAnsiTheme="minorHAnsi"/>
         <w:sz w:val="22"/>
         <w:szCs w:val="22"/>
         <w:lang w:val="en-US" w:eastAsia="en-US" w:bidi="ar-SA"/>
@@ -2427,12 +2360,13 @@
     <w:rsid w:val="00fc693f"/>
     <w:pPr>
       <w:widowControl/>
+      <w:suppressAutoHyphens w:val="true"/>
       <w:bidi w:val="0"/>
       <w:spacing w:lineRule="auto" w:line="276" w:before="0" w:after="200"/>
       <w:jc w:val="left"/>
     </w:pPr>
     <w:rPr>
-      <w:rFonts w:ascii="Cambria" w:hAnsi="Cambria" w:eastAsia="ＭＳ 明朝" w:cs="" w:asciiTheme="minorHAnsi" w:cstheme="minorBidi" w:eastAsiaTheme="minorEastAsia" w:hAnsiTheme="minorHAnsi"/>
+      <w:rFonts w:ascii="Cambria" w:hAnsi="Cambria" w:eastAsia="" w:cs="" w:asciiTheme="minorHAnsi" w:cstheme="minorBidi" w:eastAsiaTheme="minorEastAsia" w:hAnsiTheme="minorHAnsi"/>
       <w:color w:val="auto"/>
       <w:kern w:val="0"/>
       <w:sz w:val="22"/>
@@ -2455,7 +2389,7 @@
       <w:outlineLvl w:val="0"/>
     </w:pPr>
     <w:rPr>
-      <w:rFonts w:ascii="Calibri" w:hAnsi="Calibri" w:eastAsia="ＭＳ ゴシック" w:cs="" w:asciiTheme="majorHAnsi" w:cstheme="majorBidi" w:eastAsiaTheme="majorEastAsia" w:hAnsiTheme="majorHAnsi"/>
+      <w:rFonts w:ascii="Calibri" w:hAnsi="Calibri" w:eastAsia="" w:cs="" w:asciiTheme="majorHAnsi" w:cstheme="majorBidi" w:eastAsiaTheme="majorEastAsia" w:hAnsiTheme="majorHAnsi"/>
       <w:b/>
       <w:bCs/>
       <w:color w:themeColor="accent1" w:themeShade="bf" w:val="365F91"/>
@@ -2479,7 +2413,7 @@
       <w:outlineLvl w:val="1"/>
     </w:pPr>
     <w:rPr>
-      <w:rFonts w:ascii="Calibri" w:hAnsi="Calibri" w:eastAsia="ＭＳ ゴシック" w:cs="" w:asciiTheme="majorHAnsi" w:cstheme="majorBidi" w:eastAsiaTheme="majorEastAsia" w:hAnsiTheme="majorHAnsi"/>
+      <w:rFonts w:ascii="Calibri" w:hAnsi="Calibri" w:eastAsia="" w:cs="" w:asciiTheme="majorHAnsi" w:cstheme="majorBidi" w:eastAsiaTheme="majorEastAsia" w:hAnsiTheme="majorHAnsi"/>
       <w:b/>
       <w:bCs/>
       <w:color w:themeColor="accent1" w:val="4F81BD"/>
@@ -2503,7 +2437,7 @@
       <w:outlineLvl w:val="2"/>
     </w:pPr>
     <w:rPr>
-      <w:rFonts w:ascii="Calibri" w:hAnsi="Calibri" w:eastAsia="ＭＳ ゴシック" w:cs="" w:asciiTheme="majorHAnsi" w:cstheme="majorBidi" w:eastAsiaTheme="majorEastAsia" w:hAnsiTheme="majorHAnsi"/>
+      <w:rFonts w:ascii="Calibri" w:hAnsi="Calibri" w:eastAsia="" w:cs="" w:asciiTheme="majorHAnsi" w:cstheme="majorBidi" w:eastAsiaTheme="majorEastAsia" w:hAnsiTheme="majorHAnsi"/>
       <w:b/>
       <w:bCs/>
       <w:color w:themeColor="accent1" w:val="4F81BD"/>
@@ -2526,7 +2460,7 @@
       <w:outlineLvl w:val="3"/>
     </w:pPr>
     <w:rPr>
-      <w:rFonts w:ascii="Calibri" w:hAnsi="Calibri" w:eastAsia="ＭＳ ゴシック" w:cs="" w:asciiTheme="majorHAnsi" w:cstheme="majorBidi" w:eastAsiaTheme="majorEastAsia" w:hAnsiTheme="majorHAnsi"/>
+      <w:rFonts w:ascii="Calibri" w:hAnsi="Calibri" w:eastAsia="" w:cs="" w:asciiTheme="majorHAnsi" w:cstheme="majorBidi" w:eastAsiaTheme="majorEastAsia" w:hAnsiTheme="majorHAnsi"/>
       <w:b/>
       <w:bCs/>
       <w:i/>
@@ -2551,7 +2485,7 @@
       <w:outlineLvl w:val="4"/>
     </w:pPr>
     <w:rPr>
-      <w:rFonts w:ascii="Calibri" w:hAnsi="Calibri" w:eastAsia="ＭＳ ゴシック" w:cs="" w:asciiTheme="majorHAnsi" w:cstheme="majorBidi" w:eastAsiaTheme="majorEastAsia" w:hAnsiTheme="majorHAnsi"/>
+      <w:rFonts w:ascii="Calibri" w:hAnsi="Calibri" w:eastAsia="" w:cs="" w:asciiTheme="majorHAnsi" w:cstheme="majorBidi" w:eastAsiaTheme="majorEastAsia" w:hAnsiTheme="majorHAnsi"/>
       <w:color w:themeColor="accent1" w:themeShade="7f" w:val="243F60"/>
     </w:rPr>
   </w:style>
@@ -2572,7 +2506,7 @@
       <w:outlineLvl w:val="5"/>
     </w:pPr>
     <w:rPr>
-      <w:rFonts w:ascii="Calibri" w:hAnsi="Calibri" w:eastAsia="ＭＳ ゴシック" w:cs="" w:asciiTheme="majorHAnsi" w:cstheme="majorBidi" w:eastAsiaTheme="majorEastAsia" w:hAnsiTheme="majorHAnsi"/>
+      <w:rFonts w:ascii="Calibri" w:hAnsi="Calibri" w:eastAsia="" w:cs="" w:asciiTheme="majorHAnsi" w:cstheme="majorBidi" w:eastAsiaTheme="majorEastAsia" w:hAnsiTheme="majorHAnsi"/>
       <w:i/>
       <w:iCs/>
       <w:color w:themeColor="accent1" w:themeShade="7f" w:val="243F60"/>
@@ -2595,7 +2529,7 @@
       <w:outlineLvl w:val="6"/>
     </w:pPr>
     <w:rPr>
-      <w:rFonts w:ascii="Calibri" w:hAnsi="Calibri" w:eastAsia="ＭＳ ゴシック" w:cs="" w:asciiTheme="majorHAnsi" w:cstheme="majorBidi" w:eastAsiaTheme="majorEastAsia" w:hAnsiTheme="majorHAnsi"/>
+      <w:rFonts w:ascii="Calibri" w:hAnsi="Calibri" w:eastAsia="" w:cs="" w:asciiTheme="majorHAnsi" w:cstheme="majorBidi" w:eastAsiaTheme="majorEastAsia" w:hAnsiTheme="majorHAnsi"/>
       <w:i/>
       <w:iCs/>
       <w:color w:themeColor="text1" w:themeTint="bf" w:val="404040"/>
@@ -2618,7 +2552,7 @@
       <w:outlineLvl w:val="7"/>
     </w:pPr>
     <w:rPr>
-      <w:rFonts w:ascii="Calibri" w:hAnsi="Calibri" w:eastAsia="ＭＳ ゴシック" w:cs="" w:asciiTheme="majorHAnsi" w:cstheme="majorBidi" w:eastAsiaTheme="majorEastAsia" w:hAnsiTheme="majorHAnsi"/>
+      <w:rFonts w:ascii="Calibri" w:hAnsi="Calibri" w:eastAsia="" w:cs="" w:asciiTheme="majorHAnsi" w:cstheme="majorBidi" w:eastAsiaTheme="majorEastAsia" w:hAnsiTheme="majorHAnsi"/>
       <w:color w:themeColor="accent1" w:val="4F81BD"/>
       <w:sz w:val="20"/>
       <w:szCs w:val="20"/>
@@ -2641,7 +2575,7 @@
       <w:outlineLvl w:val="8"/>
     </w:pPr>
     <w:rPr>
-      <w:rFonts w:ascii="Calibri" w:hAnsi="Calibri" w:eastAsia="ＭＳ ゴシック" w:cs="" w:asciiTheme="majorHAnsi" w:cstheme="majorBidi" w:eastAsiaTheme="majorEastAsia" w:hAnsiTheme="majorHAnsi"/>
+      <w:rFonts w:ascii="Calibri" w:hAnsi="Calibri" w:eastAsia="" w:cs="" w:asciiTheme="majorHAnsi" w:cstheme="majorBidi" w:eastAsiaTheme="majorEastAsia" w:hAnsiTheme="majorHAnsi"/>
       <w:i/>
       <w:iCs/>
       <w:color w:themeColor="text1" w:themeTint="bf" w:val="404040"/>
@@ -2683,7 +2617,7 @@
     <w:qFormat/>
     <w:rsid w:val="00fc693f"/>
     <w:rPr>
-      <w:rFonts w:ascii="Calibri" w:hAnsi="Calibri" w:eastAsia="ＭＳ ゴシック" w:cs="" w:asciiTheme="majorHAnsi" w:cstheme="majorBidi" w:eastAsiaTheme="majorEastAsia" w:hAnsiTheme="majorHAnsi"/>
+      <w:rFonts w:ascii="Calibri" w:hAnsi="Calibri" w:eastAsia="" w:cs="" w:asciiTheme="majorHAnsi" w:cstheme="majorBidi" w:eastAsiaTheme="majorEastAsia" w:hAnsiTheme="majorHAnsi"/>
       <w:b/>
       <w:bCs/>
       <w:color w:themeColor="accent1" w:themeShade="bf" w:val="365F91"/>
@@ -2699,7 +2633,7 @@
     <w:qFormat/>
     <w:rsid w:val="00fc693f"/>
     <w:rPr>
-      <w:rFonts w:ascii="Calibri" w:hAnsi="Calibri" w:eastAsia="ＭＳ ゴシック" w:cs="" w:asciiTheme="majorHAnsi" w:cstheme="majorBidi" w:eastAsiaTheme="majorEastAsia" w:hAnsiTheme="majorHAnsi"/>
+      <w:rFonts w:ascii="Calibri" w:hAnsi="Calibri" w:eastAsia="" w:cs="" w:asciiTheme="majorHAnsi" w:cstheme="majorBidi" w:eastAsiaTheme="majorEastAsia" w:hAnsiTheme="majorHAnsi"/>
       <w:b/>
       <w:bCs/>
       <w:color w:themeColor="accent1" w:val="4F81BD"/>
@@ -2715,7 +2649,7 @@
     <w:qFormat/>
     <w:rsid w:val="00fc693f"/>
     <w:rPr>
-      <w:rFonts w:ascii="Calibri" w:hAnsi="Calibri" w:eastAsia="ＭＳ ゴシック" w:cs="" w:asciiTheme="majorHAnsi" w:cstheme="majorBidi" w:eastAsiaTheme="majorEastAsia" w:hAnsiTheme="majorHAnsi"/>
+      <w:rFonts w:ascii="Calibri" w:hAnsi="Calibri" w:eastAsia="" w:cs="" w:asciiTheme="majorHAnsi" w:cstheme="majorBidi" w:eastAsiaTheme="majorEastAsia" w:hAnsiTheme="majorHAnsi"/>
       <w:b/>
       <w:bCs/>
       <w:color w:themeColor="accent1" w:val="4F81BD"/>
@@ -2729,7 +2663,7 @@
     <w:qFormat/>
     <w:rsid w:val="00fc693f"/>
     <w:rPr>
-      <w:rFonts w:ascii="Calibri" w:hAnsi="Calibri" w:eastAsia="ＭＳ ゴシック" w:cs="" w:asciiTheme="majorHAnsi" w:cstheme="majorBidi" w:eastAsiaTheme="majorEastAsia" w:hAnsiTheme="majorHAnsi"/>
+      <w:rFonts w:ascii="Calibri" w:hAnsi="Calibri" w:eastAsia="" w:cs="" w:asciiTheme="majorHAnsi" w:cstheme="majorBidi" w:eastAsiaTheme="majorEastAsia" w:hAnsiTheme="majorHAnsi"/>
       <w:color w:themeColor="text2" w:themeShade="bf" w:val="17365D"/>
       <w:spacing w:val="5"/>
       <w:kern w:val="2"/>
@@ -2745,7 +2679,7 @@
     <w:qFormat/>
     <w:rsid w:val="00fc693f"/>
     <w:rPr>
-      <w:rFonts w:ascii="Calibri" w:hAnsi="Calibri" w:eastAsia="ＭＳ ゴシック" w:cs="" w:asciiTheme="majorHAnsi" w:cstheme="majorBidi" w:eastAsiaTheme="majorEastAsia" w:hAnsiTheme="majorHAnsi"/>
+      <w:rFonts w:ascii="Calibri" w:hAnsi="Calibri" w:eastAsia="" w:cs="" w:asciiTheme="majorHAnsi" w:cstheme="majorBidi" w:eastAsiaTheme="majorEastAsia" w:hAnsiTheme="majorHAnsi"/>
       <w:i/>
       <w:iCs/>
       <w:color w:themeColor="accent1" w:val="4F81BD"/>
@@ -2818,7 +2752,7 @@
     <w:qFormat/>
     <w:rsid w:val="00fc693f"/>
     <w:rPr>
-      <w:rFonts w:ascii="Calibri" w:hAnsi="Calibri" w:eastAsia="ＭＳ ゴシック" w:cs="" w:asciiTheme="majorHAnsi" w:cstheme="majorBidi" w:eastAsiaTheme="majorEastAsia" w:hAnsiTheme="majorHAnsi"/>
+      <w:rFonts w:ascii="Calibri" w:hAnsi="Calibri" w:eastAsia="" w:cs="" w:asciiTheme="majorHAnsi" w:cstheme="majorBidi" w:eastAsiaTheme="majorEastAsia" w:hAnsiTheme="majorHAnsi"/>
       <w:b/>
       <w:bCs/>
       <w:i/>
@@ -2835,7 +2769,7 @@
     <w:qFormat/>
     <w:rsid w:val="00fc693f"/>
     <w:rPr>
-      <w:rFonts w:ascii="Calibri" w:hAnsi="Calibri" w:eastAsia="ＭＳ ゴシック" w:cs="" w:asciiTheme="majorHAnsi" w:cstheme="majorBidi" w:eastAsiaTheme="majorEastAsia" w:hAnsiTheme="majorHAnsi"/>
+      <w:rFonts w:ascii="Calibri" w:hAnsi="Calibri" w:eastAsia="" w:cs="" w:asciiTheme="majorHAnsi" w:cstheme="majorBidi" w:eastAsiaTheme="majorEastAsia" w:hAnsiTheme="majorHAnsi"/>
       <w:color w:themeColor="accent1" w:themeShade="7f" w:val="243F60"/>
     </w:rPr>
   </w:style>
@@ -2848,7 +2782,7 @@
     <w:qFormat/>
     <w:rsid w:val="00fc693f"/>
     <w:rPr>
-      <w:rFonts w:ascii="Calibri" w:hAnsi="Calibri" w:eastAsia="ＭＳ ゴシック" w:cs="" w:asciiTheme="majorHAnsi" w:cstheme="majorBidi" w:eastAsiaTheme="majorEastAsia" w:hAnsiTheme="majorHAnsi"/>
+      <w:rFonts w:ascii="Calibri" w:hAnsi="Calibri" w:eastAsia="" w:cs="" w:asciiTheme="majorHAnsi" w:cstheme="majorBidi" w:eastAsiaTheme="majorEastAsia" w:hAnsiTheme="majorHAnsi"/>
       <w:i/>
       <w:iCs/>
       <w:color w:themeColor="accent1" w:themeShade="7f" w:val="243F60"/>
@@ -2863,7 +2797,7 @@
     <w:qFormat/>
     <w:rsid w:val="00fc693f"/>
     <w:rPr>
-      <w:rFonts w:ascii="Calibri" w:hAnsi="Calibri" w:eastAsia="ＭＳ ゴシック" w:cs="" w:asciiTheme="majorHAnsi" w:cstheme="majorBidi" w:eastAsiaTheme="majorEastAsia" w:hAnsiTheme="majorHAnsi"/>
+      <w:rFonts w:ascii="Calibri" w:hAnsi="Calibri" w:eastAsia="" w:cs="" w:asciiTheme="majorHAnsi" w:cstheme="majorBidi" w:eastAsiaTheme="majorEastAsia" w:hAnsiTheme="majorHAnsi"/>
       <w:i/>
       <w:iCs/>
       <w:color w:themeColor="text1" w:themeTint="bf" w:val="404040"/>
@@ -2878,7 +2812,7 @@
     <w:qFormat/>
     <w:rsid w:val="00fc693f"/>
     <w:rPr>
-      <w:rFonts w:ascii="Calibri" w:hAnsi="Calibri" w:eastAsia="ＭＳ ゴシック" w:cs="" w:asciiTheme="majorHAnsi" w:cstheme="majorBidi" w:eastAsiaTheme="majorEastAsia" w:hAnsiTheme="majorHAnsi"/>
+      <w:rFonts w:ascii="Calibri" w:hAnsi="Calibri" w:eastAsia="" w:cs="" w:asciiTheme="majorHAnsi" w:cstheme="majorBidi" w:eastAsiaTheme="majorEastAsia" w:hAnsiTheme="majorHAnsi"/>
       <w:color w:themeColor="accent1" w:val="4F81BD"/>
       <w:sz w:val="20"/>
       <w:szCs w:val="20"/>
@@ -2893,7 +2827,7 @@
     <w:qFormat/>
     <w:rsid w:val="00fc693f"/>
     <w:rPr>
-      <w:rFonts w:ascii="Calibri" w:hAnsi="Calibri" w:eastAsia="ＭＳ ゴシック" w:cs="" w:asciiTheme="majorHAnsi" w:cstheme="majorBidi" w:eastAsiaTheme="majorEastAsia" w:hAnsiTheme="majorHAnsi"/>
+      <w:rFonts w:ascii="Calibri" w:hAnsi="Calibri" w:eastAsia="" w:cs="" w:asciiTheme="majorHAnsi" w:cstheme="majorBidi" w:eastAsiaTheme="majorEastAsia" w:hAnsiTheme="majorHAnsi"/>
       <w:i/>
       <w:iCs/>
       <w:color w:themeColor="text1" w:themeTint="bf" w:val="404040"/>
@@ -3130,12 +3064,13 @@
     <w:rsid w:val="00fc693f"/>
     <w:pPr>
       <w:widowControl/>
+      <w:suppressAutoHyphens w:val="true"/>
       <w:bidi w:val="0"/>
       <w:spacing w:lineRule="auto" w:line="240" w:before="0" w:after="0"/>
       <w:jc w:val="left"/>
     </w:pPr>
     <w:rPr>
-      <w:rFonts w:ascii="Cambria" w:hAnsi="Cambria" w:eastAsia="ＭＳ 明朝" w:cs="" w:asciiTheme="minorHAnsi" w:cstheme="minorBidi" w:eastAsiaTheme="minorEastAsia" w:hAnsiTheme="minorHAnsi"/>
+      <w:rFonts w:ascii="Cambria" w:hAnsi="Cambria" w:eastAsia="" w:cs="" w:asciiTheme="minorHAnsi" w:cstheme="minorBidi" w:eastAsiaTheme="minorEastAsia" w:hAnsiTheme="minorHAnsi"/>
       <w:color w:val="auto"/>
       <w:kern w:val="0"/>
       <w:sz w:val="22"/>
@@ -3159,7 +3094,7 @@
       <w:contextualSpacing/>
     </w:pPr>
     <w:rPr>
-      <w:rFonts w:ascii="Calibri" w:hAnsi="Calibri" w:eastAsia="ＭＳ ゴシック" w:cs="" w:asciiTheme="majorHAnsi" w:cstheme="majorBidi" w:eastAsiaTheme="majorEastAsia" w:hAnsiTheme="majorHAnsi"/>
+      <w:rFonts w:ascii="Calibri" w:hAnsi="Calibri" w:eastAsia="" w:cs="" w:asciiTheme="majorHAnsi" w:cstheme="majorBidi" w:eastAsiaTheme="majorEastAsia" w:hAnsiTheme="majorHAnsi"/>
       <w:color w:themeColor="text2" w:themeShade="bf" w:val="17365D"/>
       <w:spacing w:val="5"/>
       <w:kern w:val="2"/>
@@ -3177,7 +3112,7 @@
     <w:rsid w:val="00fc693f"/>
     <w:pPr/>
     <w:rPr>
-      <w:rFonts w:ascii="Calibri" w:hAnsi="Calibri" w:eastAsia="ＭＳ ゴシック" w:cs="" w:asciiTheme="majorHAnsi" w:cstheme="majorBidi" w:eastAsiaTheme="majorEastAsia" w:hAnsiTheme="majorHAnsi"/>
+      <w:rFonts w:ascii="Calibri" w:hAnsi="Calibri" w:eastAsia="" w:cs="" w:asciiTheme="majorHAnsi" w:cstheme="majorBidi" w:eastAsiaTheme="majorEastAsia" w:hAnsiTheme="majorHAnsi"/>
       <w:i/>
       <w:iCs/>
       <w:color w:themeColor="accent1" w:val="4F81BD"/>
@@ -3410,12 +3345,13 @@
         <w:tab w:val="left" w:pos="3456" w:leader="none"/>
         <w:tab w:val="left" w:pos="4032" w:leader="none"/>
       </w:tabs>
+      <w:suppressAutoHyphens w:val="true"/>
       <w:bidi w:val="0"/>
       <w:spacing w:lineRule="auto" w:line="276" w:before="0" w:after="200"/>
       <w:jc w:val="left"/>
     </w:pPr>
     <w:rPr>
-      <w:rFonts w:ascii="Courier" w:hAnsi="Courier" w:eastAsia="ＭＳ 明朝" w:cs="" w:cstheme="minorBidi" w:eastAsiaTheme="minorEastAsia"/>
+      <w:rFonts w:ascii="Courier" w:hAnsi="Courier" w:eastAsia="" w:cs="" w:cstheme="minorBidi" w:eastAsiaTheme="minorEastAsia"/>
       <w:color w:val="auto"/>
       <w:kern w:val="0"/>
       <w:sz w:val="20"/>
@@ -6613,7 +6549,6 @@
       <w:pPr>
         <w:spacing w:before="0" w:after="0" w:line="240" w:lineRule="auto"/>
       </w:pPr>
-      <w:rPr/>
       <w:tblPr/>
       <w:tcPr>
         <w:tcBorders>
@@ -6759,7 +6694,6 @@
       <w:pPr>
         <w:spacing w:before="0" w:after="0" w:line="240" w:lineRule="auto"/>
       </w:pPr>
-      <w:rPr/>
       <w:tblPr/>
       <w:tcPr>
         <w:tcBorders>
@@ -6905,7 +6839,6 @@
       <w:pPr>
         <w:spacing w:before="0" w:after="0" w:line="240" w:lineRule="auto"/>
       </w:pPr>
-      <w:rPr/>
       <w:tblPr/>
       <w:tcPr>
         <w:tcBorders>
@@ -7051,7 +6984,6 @@
       <w:pPr>
         <w:spacing w:before="0" w:after="0" w:line="240" w:lineRule="auto"/>
       </w:pPr>
-      <w:rPr/>
       <w:tblPr/>
       <w:tcPr>
         <w:tcBorders>
@@ -7197,7 +7129,6 @@
       <w:pPr>
         <w:spacing w:before="0" w:after="0" w:line="240" w:lineRule="auto"/>
       </w:pPr>
-      <w:rPr/>
       <w:tblPr/>
       <w:tcPr>
         <w:tcBorders>
@@ -7343,7 +7274,6 @@
       <w:pPr>
         <w:spacing w:before="0" w:after="0" w:line="240" w:lineRule="auto"/>
       </w:pPr>
-      <w:rPr/>
       <w:tblPr/>
       <w:tcPr>
         <w:tcBorders>
@@ -7489,7 +7419,6 @@
       <w:pPr>
         <w:spacing w:before="0" w:after="0" w:line="240" w:lineRule="auto"/>
       </w:pPr>
-      <w:rPr/>
       <w:tblPr/>
       <w:tcPr>
         <w:tcBorders>

</xml_diff>